<commit_message>
First Deployed Production Build
This is the first production build deployed to live website.

Next step is to figure out how to automate deploying this production build when it is build, e.g. from a webhook
</commit_message>
<xml_diff>
--- a/build_local/docs/Brandon_Paul_CV_IT.docx
+++ b/build_local/docs/Brandon_Paul_CV_IT.docx
@@ -24,6 +24,7 @@
           <w:docPartCategory w:val=" Resume Name"/>
         </w:docPartList>
       </w:sdtPr>
+      <w:sdtEndPr/>
       <w:sdtContent>
         <w:p>
           <w:pPr>
@@ -40,6 +41,7 @@
               <w:dataBinding w:prefixMappings="xmlns:ns0='http://purl.org/dc/elements/1.1/' xmlns:ns1='http://schemas.openxmlformats.org/package/2006/metadata/core-properties' " w:xpath="/ns1:coreProperties[1]/ns0:creator[1]" w:storeItemID="{6C3C8BC8-F283-45AE-878A-BAB7291924A1}"/>
               <w:text/>
             </w:sdtPr>
+            <w:sdtEndPr/>
             <w:sdtContent>
               <w:r>
                 <w:t>Brandon Paul</w:t>
@@ -58,6 +60,7 @@
             <w:dataBinding w:prefixMappings="xmlns:ns0='http://schemas.microsoft.com/office/2006/coverPageProps' " w:xpath="/ns0:CoverPageProperties[1]/ns0:CompanyEmail[1]" w:storeItemID="{55AF091B-3C7A-41E3-B477-F2FDAA23CFDA}"/>
             <w:text/>
           </w:sdtPr>
+          <w:sdtEndPr/>
           <w:sdtContent>
             <w:p>
               <w:pPr>
@@ -80,6 +83,7 @@
             <w:dataBinding w:prefixMappings="xmlns:ns0='http://schemas.microsoft.com/office/2006/coverPageProps' " w:xpath="/ns0:CoverPageProperties[1]/ns0:CompanyPhone[1]" w:storeItemID="{55AF091B-3C7A-41E3-B477-F2FDAA23CFDA}"/>
             <w:text/>
           </w:sdtPr>
+          <w:sdtEndPr/>
           <w:sdtContent>
             <w:p>
               <w:pPr>
@@ -115,7 +119,7 @@
                   <w:rStyle w:val="PlaceholderText"/>
                   <w:color w:val="000000"/>
                 </w:rPr>
-                <w:t>https://brandonmitchellpaul.000webhostapp.com</w:t>
+                <w:t>http://brandonpaul.x10host.com</w:t>
               </w:r>
             </w:p>
           </w:sdtContent>
@@ -153,8 +157,6 @@
       <w:r>
         <w:t>elson Malborough Institute of Technology</w:t>
       </w:r>
-      <w:bookmarkStart w:id="0" w:name="_GoBack"/>
-      <w:bookmarkEnd w:id="0"/>
     </w:p>
     <w:p>
       <w:pPr>
@@ -230,16 +232,7 @@
         <w:t>2013-2016</w:t>
       </w:r>
       <w:r>
-        <w:t xml:space="preserve">  Bachelor of Information</w:t>
-      </w:r>
-      <w:r>
-        <w:t xml:space="preserve"> Communication</w:t>
-      </w:r>
-      <w:r>
-        <w:t xml:space="preserve"> Technology</w:t>
-      </w:r>
-      <w:r>
-        <w:t xml:space="preserve"> (Not finished/Transferred)</w:t>
+        <w:t xml:space="preserve">  Bachelor of Information Communication Technology (Not finished/Transferred)</w:t>
       </w:r>
     </w:p>
     <w:p>
@@ -627,7 +620,7 @@
       <mc:AlternateContent>
         <mc:Choice Requires="wps">
           <w:drawing>
-            <wp:anchor distT="0" distB="0" distL="114300" distR="114300" simplePos="0" relativeHeight="251675648" behindDoc="0" locked="0" layoutInCell="1" allowOverlap="1" wp14:editId="17B7CE2F">
+            <wp:anchor distT="0" distB="0" distL="114300" distR="114300" simplePos="0" relativeHeight="251675648" behindDoc="0" locked="0" layoutInCell="1" allowOverlap="1" wp14:anchorId="1D5B60ED" wp14:editId="55A21F5D">
               <wp:simplePos x="0" y="0"/>
               <wp:positionH relativeFrom="margin">
                 <wp:align>center</wp:align>
@@ -707,7 +700,7 @@
       <mc:AlternateContent>
         <mc:Choice Requires="wps">
           <w:drawing>
-            <wp:anchor distT="0" distB="0" distL="114300" distR="114300" simplePos="0" relativeHeight="251676672" behindDoc="0" locked="0" layoutInCell="1" allowOverlap="1" wp14:editId="016DA06E">
+            <wp:anchor distT="0" distB="0" distL="114300" distR="114300" simplePos="0" relativeHeight="251676672" behindDoc="0" locked="0" layoutInCell="1" allowOverlap="1" wp14:anchorId="479A26A0" wp14:editId="7FC89AEB">
               <wp:simplePos x="0" y="0"/>
               <mc:AlternateContent>
                 <mc:Choice Requires="wp14">
@@ -808,7 +801,7 @@
       <mc:AlternateContent>
         <mc:Choice Requires="wps">
           <w:drawing>
-            <wp:anchor distT="0" distB="0" distL="114300" distR="114300" simplePos="0" relativeHeight="251677696" behindDoc="0" locked="0" layoutInCell="1" allowOverlap="1" wp14:editId="65B05265">
+            <wp:anchor distT="0" distB="0" distL="114300" distR="114300" simplePos="0" relativeHeight="251677696" behindDoc="0" locked="0" layoutInCell="1" allowOverlap="1" wp14:anchorId="4DEC1E8F" wp14:editId="765D3115">
               <wp:simplePos x="0" y="0"/>
               <mc:AlternateContent>
                 <mc:Choice Requires="wp14">
@@ -914,7 +907,7 @@
       <mc:AlternateContent>
         <mc:Choice Requires="wps">
           <w:drawing>
-            <wp:anchor distT="0" distB="0" distL="114300" distR="114300" simplePos="0" relativeHeight="251678720" behindDoc="0" locked="0" layoutInCell="1" allowOverlap="1" wp14:editId="3855D841">
+            <wp:anchor distT="0" distB="0" distL="114300" distR="114300" simplePos="0" relativeHeight="251678720" behindDoc="0" locked="0" layoutInCell="1" allowOverlap="1" wp14:anchorId="7030EA5D" wp14:editId="1F9BD5D1">
               <wp:simplePos x="0" y="0"/>
               <mc:AlternateContent>
                 <mc:Choice Requires="wp14">
@@ -1077,7 +1070,7 @@
       <mc:AlternateContent>
         <mc:Choice Requires="wps">
           <w:drawing>
-            <wp:anchor distT="0" distB="0" distL="114300" distR="114300" simplePos="0" relativeHeight="251680768" behindDoc="0" locked="0" layoutInCell="1" allowOverlap="1" wp14:editId="5055FDFE">
+            <wp:anchor distT="0" distB="0" distL="114300" distR="114300" simplePos="0" relativeHeight="251680768" behindDoc="0" locked="0" layoutInCell="1" allowOverlap="1" wp14:anchorId="38667949" wp14:editId="4E47AE80">
               <wp:simplePos x="0" y="0"/>
               <wp:positionH relativeFrom="margin">
                 <wp:align>center</wp:align>
@@ -1157,7 +1150,7 @@
       <mc:AlternateContent>
         <mc:Choice Requires="wps">
           <w:drawing>
-            <wp:anchor distT="0" distB="0" distL="114300" distR="114300" simplePos="0" relativeHeight="251681792" behindDoc="0" locked="0" layoutInCell="1" allowOverlap="1" wp14:editId="0DFDE4F3">
+            <wp:anchor distT="0" distB="0" distL="114300" distR="114300" simplePos="0" relativeHeight="251681792" behindDoc="0" locked="0" layoutInCell="1" allowOverlap="1" wp14:anchorId="2EFE3B32" wp14:editId="6A31A6B5">
               <wp:simplePos x="0" y="0"/>
               <mc:AlternateContent>
                 <mc:Choice Requires="wp14">
@@ -1258,7 +1251,7 @@
       <mc:AlternateContent>
         <mc:Choice Requires="wps">
           <w:drawing>
-            <wp:anchor distT="0" distB="0" distL="114300" distR="114300" simplePos="0" relativeHeight="251682816" behindDoc="0" locked="0" layoutInCell="1" allowOverlap="1" wp14:editId="6044F26D">
+            <wp:anchor distT="0" distB="0" distL="114300" distR="114300" simplePos="0" relativeHeight="251682816" behindDoc="0" locked="0" layoutInCell="1" allowOverlap="1" wp14:anchorId="0DD55AC7" wp14:editId="4D0842C8">
               <wp:simplePos x="0" y="0"/>
               <mc:AlternateContent>
                 <mc:Choice Requires="wp14">
@@ -3491,7 +3484,7 @@
     <w:charset w:val="00"/>
     <w:family w:val="swiss"/>
     <w:pitch w:val="variable"/>
-    <w:sig w:usb0="E1002AFF" w:usb1="4000ACFF" w:usb2="00000009" w:usb3="00000000" w:csb0="000001FF" w:csb1="00000000"/>
+    <w:sig w:usb0="E0002AFF" w:usb1="C000247B" w:usb2="00000009" w:usb3="00000000" w:csb0="000001FF" w:csb1="00000000"/>
   </w:font>
   <w:font w:name="Calibri Light">
     <w:panose1 w:val="020F0302020204030204"/>
@@ -3522,6 +3515,8 @@
     <w:rsid w:val="00033CDC"/>
     <w:rsid w:val="002A5AD3"/>
     <w:rsid w:val="005B7A0D"/>
+    <w:rsid w:val="00940CB2"/>
+    <w:rsid w:val="00C00A1E"/>
   </w:rsids>
   <m:mathPr>
     <m:mathFont m:val="Cambria Math"/>
@@ -4339,15 +4334,6 @@
 </file>
 
 <file path=customXml/item2.xml><?xml version="1.0" encoding="utf-8"?>
-<?mso-contentType ?>
-<FormTemplates xmlns="http://schemas.microsoft.com/sharepoint/v3/contenttype/forms">
-  <Display>DocumentLibraryForm</Display>
-  <Edit>AssetEditForm</Edit>
-  <New>DocumentLibraryForm</New>
-</FormTemplates>
-</file>
-
-<file path=customXml/item3.xml><?xml version="1.0" encoding="utf-8"?>
 <outs:outSpaceData xmlns:outs="http://schemas.microsoft.com/office/2009/outspace/metadata">
   <outs:relatedDates/>
   <outs:relatedDocuments/>
@@ -4355,6 +4341,15 @@
   <propertyMetadataList xmlns="http://schemas.microsoft.com/office/2009/outspace/metadata"/>
   <outs:corruptMetadataWasLost>true</outs:corruptMetadataWasLost>
 </outs:outSpaceData>
+</file>
+
+<file path=customXml/item3.xml><?xml version="1.0" encoding="utf-8"?>
+<?mso-contentType ?>
+<FormTemplates xmlns="http://schemas.microsoft.com/sharepoint/v3/contenttype/forms">
+  <Display>DocumentLibraryForm</Display>
+  <Edit>AssetEditForm</Edit>
+  <New>DocumentLibraryForm</New>
+</FormTemplates>
 </file>
 
 <file path=customXml/item4.xml><?xml version="1.0" encoding="utf-8"?>
@@ -4370,6 +4365,14 @@
 </file>
 
 <file path=customXml/itemProps2.xml><?xml version="1.0" encoding="utf-8"?>
+<ds:datastoreItem xmlns:ds="http://schemas.openxmlformats.org/officeDocument/2006/customXml" ds:itemID="{82F762DA-57FE-4DB2-A5C9-E5D4ACBFE43A}">
+  <ds:schemaRefs>
+    <ds:schemaRef ds:uri="http://schemas.microsoft.com/office/2009/outspace/metadata"/>
+  </ds:schemaRefs>
+</ds:datastoreItem>
+</file>
+
+<file path=customXml/itemProps3.xml><?xml version="1.0" encoding="utf-8"?>
 <ds:datastoreItem xmlns:ds="http://schemas.openxmlformats.org/officeDocument/2006/customXml" ds:itemID="{0E1B7B4A-56C7-47FC-A2DF-0FE98E5D8F57}">
   <ds:schemaRefs>
     <ds:schemaRef ds:uri="http://schemas.microsoft.com/sharepoint/v3/contenttype/forms"/>
@@ -4377,16 +4380,8 @@
 </ds:datastoreItem>
 </file>
 
-<file path=customXml/itemProps3.xml><?xml version="1.0" encoding="utf-8"?>
-<ds:datastoreItem xmlns:ds="http://schemas.openxmlformats.org/officeDocument/2006/customXml" ds:itemID="{82F762DA-57FE-4DB2-A5C9-E5D4ACBFE43A}">
-  <ds:schemaRefs>
-    <ds:schemaRef ds:uri="http://schemas.microsoft.com/office/2009/outspace/metadata"/>
-  </ds:schemaRefs>
-</ds:datastoreItem>
-</file>
-
 <file path=customXml/itemProps4.xml><?xml version="1.0" encoding="utf-8"?>
-<ds:datastoreItem xmlns:ds="http://schemas.openxmlformats.org/officeDocument/2006/customXml" ds:itemID="{ED611207-7E23-4E08-BEF3-3621CCC53092}">
+<ds:datastoreItem xmlns:ds="http://schemas.openxmlformats.org/officeDocument/2006/customXml" ds:itemID="{1C7DE899-149C-40FA-AEC2-998703428E88}">
   <ds:schemaRefs>
     <ds:schemaRef ds:uri="http://schemas.openxmlformats.org/officeDocument/2006/bibliography"/>
   </ds:schemaRefs>

</xml_diff>

<commit_message>
Changed resume & project location
</commit_message>
<xml_diff>
--- a/build_local/docs/Brandon_Paul_CV_IT.docx
+++ b/build_local/docs/Brandon_Paul_CV_IT.docx
@@ -24,7 +24,12 @@
           <w:docPartCategory w:val=" Resume Name"/>
         </w:docPartList>
       </w:sdtPr>
-      <w:sdtEndPr/>
+      <w:sdtEndPr>
+        <w:rPr>
+          <w:bCs/>
+          <w:caps/>
+        </w:rPr>
+      </w:sdtEndPr>
       <w:sdtContent>
         <w:p>
           <w:pPr>
@@ -95,35 +100,41 @@
             </w:p>
           </w:sdtContent>
         </w:sdt>
-        <w:sdt>
-          <w:sdtPr>
+        <w:p>
+          <w:pPr>
             <w:rPr>
               <w:rStyle w:val="PlaceholderText"/>
               <w:color w:val="000000"/>
             </w:rPr>
-            <w:id w:val="1753779621"/>
-            <w:placeholder>
-              <w:docPart w:val="46205CABC3004ED4B3DF353C80888063"/>
-            </w:placeholder>
-            <w:text/>
-          </w:sdtPr>
-          <w:sdtContent>
-            <w:p>
-              <w:pPr>
-                <w:rPr>
-                  <w:color w:val="000000"/>
-                </w:rPr>
-              </w:pPr>
+          </w:pPr>
+          <w:sdt>
+            <w:sdtPr>
+              <w:rPr>
+                <w:rStyle w:val="PlaceholderText"/>
+                <w:color w:val="000000"/>
+              </w:rPr>
+              <w:id w:val="1753779621"/>
+              <w:placeholder>
+                <w:docPart w:val="46205CABC3004ED4B3DF353C80888063"/>
+              </w:placeholder>
+              <w:text/>
+            </w:sdtPr>
+            <w:sdtEndPr>
+              <w:rPr>
+                <w:rStyle w:val="PlaceholderText"/>
+              </w:rPr>
+            </w:sdtEndPr>
+            <w:sdtContent>
               <w:r>
                 <w:rPr>
                   <w:rStyle w:val="PlaceholderText"/>
                   <w:color w:val="000000"/>
                 </w:rPr>
-                <w:t>http://brandonpaul.x10host.com</w:t>
+                <w:t>https:// brandonpaul.x10host.com</w:t>
               </w:r>
-            </w:p>
-          </w:sdtContent>
-        </w:sdt>
+            </w:sdtContent>
+          </w:sdt>
+        </w:p>
       </w:sdtContent>
     </w:sdt>
     <w:p>
@@ -426,7 +437,59 @@
           <w:sz w:val="20"/>
           <w:szCs w:val="20"/>
         </w:rPr>
-        <w:t>Adept with: Java, C#, HTML/CSS/JS/PHP, XML/XSLT, SQL, C</w:t>
+        <w:t xml:space="preserve">Adept with: Java, C#, HTML/CSS/JS/PHP, XML/XSLT, </w:t>
+      </w:r>
+      <w:r>
+        <w:rPr>
+          <w:rFonts w:ascii="DokChampa" w:hAnsi="DokChampa" w:cs="Tahoma"/>
+          <w:sz w:val="20"/>
+          <w:szCs w:val="20"/>
+        </w:rPr>
+        <w:t>My</w:t>
+      </w:r>
+      <w:r>
+        <w:rPr>
+          <w:rFonts w:ascii="DokChampa" w:hAnsi="DokChampa" w:cs="Tahoma"/>
+          <w:sz w:val="20"/>
+          <w:szCs w:val="20"/>
+        </w:rPr>
+        <w:t>SQL, C</w:t>
+      </w:r>
+      <w:r>
+        <w:rPr>
+          <w:rFonts w:ascii="DokChampa" w:hAnsi="DokChampa" w:cs="Tahoma"/>
+          <w:sz w:val="20"/>
+          <w:szCs w:val="20"/>
+        </w:rPr>
+        <w:t>, Bash</w:t>
+      </w:r>
+      <w:bookmarkStart w:id="0" w:name="_GoBack"/>
+      <w:bookmarkEnd w:id="0"/>
+    </w:p>
+    <w:p>
+      <w:pPr>
+        <w:pStyle w:val="ListParagraph"/>
+        <w:numPr>
+          <w:ilvl w:val="0"/>
+          <w:numId w:val="6"/>
+        </w:numPr>
+        <w:suppressAutoHyphens/>
+        <w:autoSpaceDN w:val="0"/>
+        <w:spacing w:before="60" w:after="60" w:line="259" w:lineRule="auto"/>
+        <w:textAlignment w:val="baseline"/>
+        <w:rPr>
+          <w:rFonts w:ascii="DokChampa" w:hAnsi="DokChampa" w:cs="Tahoma"/>
+          <w:sz w:val="20"/>
+          <w:szCs w:val="20"/>
+        </w:rPr>
+      </w:pPr>
+      <w:r>
+        <w:rPr>
+          <w:rFonts w:ascii="DokChampa" w:hAnsi="DokChampa" w:cs="Tahoma"/>
+          <w:sz w:val="20"/>
+          <w:szCs w:val="20"/>
+        </w:rPr>
+        <w:t>Software analysis modelling (wireframing, prototypes, use cases, etc.)</w:t>
       </w:r>
     </w:p>
     <w:p>
@@ -494,7 +557,7 @@
           <w:sz w:val="20"/>
           <w:szCs w:val="20"/>
         </w:rPr>
-        <w:t>Excellent written and verbal communication skills</w:t>
+        <w:t>Experience with Linux-based systems</w:t>
       </w:r>
     </w:p>
     <w:p>
@@ -520,15 +583,33 @@
           <w:sz w:val="20"/>
           <w:szCs w:val="20"/>
         </w:rPr>
-        <w:t>Physically fit</w:t>
+        <w:t>Excellent written and verbal communication skills</w:t>
       </w:r>
+    </w:p>
+    <w:p>
+      <w:pPr>
+        <w:pStyle w:val="ListParagraph"/>
+        <w:numPr>
+          <w:ilvl w:val="0"/>
+          <w:numId w:val="6"/>
+        </w:numPr>
+        <w:suppressAutoHyphens/>
+        <w:autoSpaceDN w:val="0"/>
+        <w:spacing w:before="60" w:after="60" w:line="259" w:lineRule="auto"/>
+        <w:textAlignment w:val="baseline"/>
+        <w:rPr>
+          <w:rFonts w:ascii="DokChampa" w:hAnsi="DokChampa" w:cs="Tahoma"/>
+          <w:sz w:val="20"/>
+          <w:szCs w:val="20"/>
+        </w:rPr>
+      </w:pPr>
       <w:r>
         <w:rPr>
           <w:rFonts w:ascii="DokChampa" w:hAnsi="DokChampa" w:cs="Tahoma"/>
           <w:sz w:val="20"/>
           <w:szCs w:val="20"/>
         </w:rPr>
-        <w:t xml:space="preserve"> and tall</w:t>
+        <w:t>Works well independently or in a team; supervised or unsupervised</w:t>
       </w:r>
     </w:p>
     <w:p>
@@ -620,7 +701,7 @@
       <mc:AlternateContent>
         <mc:Choice Requires="wps">
           <w:drawing>
-            <wp:anchor distT="0" distB="0" distL="114300" distR="114300" simplePos="0" relativeHeight="251675648" behindDoc="0" locked="0" layoutInCell="1" allowOverlap="1" wp14:anchorId="1D5B60ED" wp14:editId="55A21F5D">
+            <wp:anchor distT="0" distB="0" distL="114300" distR="114300" simplePos="0" relativeHeight="251675648" behindDoc="0" locked="0" layoutInCell="1" allowOverlap="1" wp14:anchorId="52B1B72C" wp14:editId="06CD00D5">
               <wp:simplePos x="0" y="0"/>
               <wp:positionH relativeFrom="margin">
                 <wp:align>center</wp:align>
@@ -700,7 +781,7 @@
       <mc:AlternateContent>
         <mc:Choice Requires="wps">
           <w:drawing>
-            <wp:anchor distT="0" distB="0" distL="114300" distR="114300" simplePos="0" relativeHeight="251676672" behindDoc="0" locked="0" layoutInCell="1" allowOverlap="1" wp14:anchorId="479A26A0" wp14:editId="7FC89AEB">
+            <wp:anchor distT="0" distB="0" distL="114300" distR="114300" simplePos="0" relativeHeight="251676672" behindDoc="0" locked="0" layoutInCell="1" allowOverlap="1" wp14:anchorId="01A5A9CC" wp14:editId="4B6FB659">
               <wp:simplePos x="0" y="0"/>
               <mc:AlternateContent>
                 <mc:Choice Requires="wp14">
@@ -801,7 +882,7 @@
       <mc:AlternateContent>
         <mc:Choice Requires="wps">
           <w:drawing>
-            <wp:anchor distT="0" distB="0" distL="114300" distR="114300" simplePos="0" relativeHeight="251677696" behindDoc="0" locked="0" layoutInCell="1" allowOverlap="1" wp14:anchorId="4DEC1E8F" wp14:editId="765D3115">
+            <wp:anchor distT="0" distB="0" distL="114300" distR="114300" simplePos="0" relativeHeight="251677696" behindDoc="0" locked="0" layoutInCell="1" allowOverlap="1" wp14:anchorId="17B359DD" wp14:editId="568B36F2">
               <wp:simplePos x="0" y="0"/>
               <mc:AlternateContent>
                 <mc:Choice Requires="wp14">
@@ -907,7 +988,7 @@
       <mc:AlternateContent>
         <mc:Choice Requires="wps">
           <w:drawing>
-            <wp:anchor distT="0" distB="0" distL="114300" distR="114300" simplePos="0" relativeHeight="251678720" behindDoc="0" locked="0" layoutInCell="1" allowOverlap="1" wp14:anchorId="7030EA5D" wp14:editId="1F9BD5D1">
+            <wp:anchor distT="0" distB="0" distL="114300" distR="114300" simplePos="0" relativeHeight="251678720" behindDoc="0" locked="0" layoutInCell="1" allowOverlap="1" wp14:anchorId="35C7BC94" wp14:editId="4A9A4B5D">
               <wp:simplePos x="0" y="0"/>
               <mc:AlternateContent>
                 <mc:Choice Requires="wp14">
@@ -1070,7 +1151,7 @@
       <mc:AlternateContent>
         <mc:Choice Requires="wps">
           <w:drawing>
-            <wp:anchor distT="0" distB="0" distL="114300" distR="114300" simplePos="0" relativeHeight="251680768" behindDoc="0" locked="0" layoutInCell="1" allowOverlap="1" wp14:anchorId="38667949" wp14:editId="4E47AE80">
+            <wp:anchor distT="0" distB="0" distL="114300" distR="114300" simplePos="0" relativeHeight="251680768" behindDoc="0" locked="0" layoutInCell="1" allowOverlap="1" wp14:anchorId="1C4A0135" wp14:editId="5E1D2099">
               <wp:simplePos x="0" y="0"/>
               <wp:positionH relativeFrom="margin">
                 <wp:align>center</wp:align>
@@ -1150,7 +1231,7 @@
       <mc:AlternateContent>
         <mc:Choice Requires="wps">
           <w:drawing>
-            <wp:anchor distT="0" distB="0" distL="114300" distR="114300" simplePos="0" relativeHeight="251681792" behindDoc="0" locked="0" layoutInCell="1" allowOverlap="1" wp14:anchorId="2EFE3B32" wp14:editId="6A31A6B5">
+            <wp:anchor distT="0" distB="0" distL="114300" distR="114300" simplePos="0" relativeHeight="251681792" behindDoc="0" locked="0" layoutInCell="1" allowOverlap="1" wp14:anchorId="1E787F53" wp14:editId="0FB962A8">
               <wp:simplePos x="0" y="0"/>
               <mc:AlternateContent>
                 <mc:Choice Requires="wp14">
@@ -1251,7 +1332,7 @@
       <mc:AlternateContent>
         <mc:Choice Requires="wps">
           <w:drawing>
-            <wp:anchor distT="0" distB="0" distL="114300" distR="114300" simplePos="0" relativeHeight="251682816" behindDoc="0" locked="0" layoutInCell="1" allowOverlap="1" wp14:anchorId="0DD55AC7" wp14:editId="4D0842C8">
+            <wp:anchor distT="0" distB="0" distL="114300" distR="114300" simplePos="0" relativeHeight="251682816" behindDoc="0" locked="0" layoutInCell="1" allowOverlap="1" wp14:anchorId="560A6FCB" wp14:editId="696F9164">
               <wp:simplePos x="0" y="0"/>
               <mc:AlternateContent>
                 <mc:Choice Requires="wp14">
@@ -3515,8 +3596,9 @@
     <w:rsid w:val="00033CDC"/>
     <w:rsid w:val="002A5AD3"/>
     <w:rsid w:val="005B7A0D"/>
-    <w:rsid w:val="00940CB2"/>
-    <w:rsid w:val="00C00A1E"/>
+    <w:rsid w:val="00BA538E"/>
+    <w:rsid w:val="00D97928"/>
+    <w:rsid w:val="00EA6590"/>
   </w:rsids>
   <m:mathPr>
     <m:mathFont m:val="Cambria Math"/>
@@ -4334,6 +4416,15 @@
 </file>
 
 <file path=customXml/item2.xml><?xml version="1.0" encoding="utf-8"?>
+<?mso-contentType ?>
+<FormTemplates xmlns="http://schemas.microsoft.com/sharepoint/v3/contenttype/forms">
+  <Display>DocumentLibraryForm</Display>
+  <Edit>AssetEditForm</Edit>
+  <New>DocumentLibraryForm</New>
+</FormTemplates>
+</file>
+
+<file path=customXml/item3.xml><?xml version="1.0" encoding="utf-8"?>
 <outs:outSpaceData xmlns:outs="http://schemas.microsoft.com/office/2009/outspace/metadata">
   <outs:relatedDates/>
   <outs:relatedDocuments/>
@@ -4341,15 +4432,6 @@
   <propertyMetadataList xmlns="http://schemas.microsoft.com/office/2009/outspace/metadata"/>
   <outs:corruptMetadataWasLost>true</outs:corruptMetadataWasLost>
 </outs:outSpaceData>
-</file>
-
-<file path=customXml/item3.xml><?xml version="1.0" encoding="utf-8"?>
-<?mso-contentType ?>
-<FormTemplates xmlns="http://schemas.microsoft.com/sharepoint/v3/contenttype/forms">
-  <Display>DocumentLibraryForm</Display>
-  <Edit>AssetEditForm</Edit>
-  <New>DocumentLibraryForm</New>
-</FormTemplates>
 </file>
 
 <file path=customXml/item4.xml><?xml version="1.0" encoding="utf-8"?>
@@ -4365,6 +4447,14 @@
 </file>
 
 <file path=customXml/itemProps2.xml><?xml version="1.0" encoding="utf-8"?>
+<ds:datastoreItem xmlns:ds="http://schemas.openxmlformats.org/officeDocument/2006/customXml" ds:itemID="{0E1B7B4A-56C7-47FC-A2DF-0FE98E5D8F57}">
+  <ds:schemaRefs>
+    <ds:schemaRef ds:uri="http://schemas.microsoft.com/sharepoint/v3/contenttype/forms"/>
+  </ds:schemaRefs>
+</ds:datastoreItem>
+</file>
+
+<file path=customXml/itemProps3.xml><?xml version="1.0" encoding="utf-8"?>
 <ds:datastoreItem xmlns:ds="http://schemas.openxmlformats.org/officeDocument/2006/customXml" ds:itemID="{82F762DA-57FE-4DB2-A5C9-E5D4ACBFE43A}">
   <ds:schemaRefs>
     <ds:schemaRef ds:uri="http://schemas.microsoft.com/office/2009/outspace/metadata"/>
@@ -4372,16 +4462,8 @@
 </ds:datastoreItem>
 </file>
 
-<file path=customXml/itemProps3.xml><?xml version="1.0" encoding="utf-8"?>
-<ds:datastoreItem xmlns:ds="http://schemas.openxmlformats.org/officeDocument/2006/customXml" ds:itemID="{0E1B7B4A-56C7-47FC-A2DF-0FE98E5D8F57}">
-  <ds:schemaRefs>
-    <ds:schemaRef ds:uri="http://schemas.microsoft.com/sharepoint/v3/contenttype/forms"/>
-  </ds:schemaRefs>
-</ds:datastoreItem>
-</file>
-
 <file path=customXml/itemProps4.xml><?xml version="1.0" encoding="utf-8"?>
-<ds:datastoreItem xmlns:ds="http://schemas.openxmlformats.org/officeDocument/2006/customXml" ds:itemID="{1C7DE899-149C-40FA-AEC2-998703428E88}">
+<ds:datastoreItem xmlns:ds="http://schemas.openxmlformats.org/officeDocument/2006/customXml" ds:itemID="{B968C6AA-EA21-4661-A56B-F0C854C971D8}">
   <ds:schemaRefs>
     <ds:schemaRef ds:uri="http://schemas.openxmlformats.org/officeDocument/2006/bibliography"/>
   </ds:schemaRefs>

</xml_diff>